<commit_message>
Fixed a small mistake in the SRS Introduction document
</commit_message>
<xml_diff>
--- a/Documentation/SRS Introduction.docx
+++ b/Documentation/SRS Introduction.docx
@@ -1,6 +1,6 @@
 
 <file path=word/document.xml><?xml version="1.0" encoding="utf-8"?>
-<w:document xmlns:wpc="http://schemas.microsoft.com/office/word/2010/wordprocessingCanvas" xmlns:mo="http://schemas.microsoft.com/office/mac/office/2008/main" xmlns:mc="http://schemas.openxmlformats.org/markup-compatibility/2006" xmlns:mv="urn:schemas-microsoft-com:mac:vml" xmlns:o="urn:schemas-microsoft-com:office:office" xmlns:r="http://schemas.openxmlformats.org/officeDocument/2006/relationships" xmlns:m="http://schemas.openxmlformats.org/officeDocument/2006/math" xmlns:v="urn:schemas-microsoft-com:vml" xmlns:wp14="http://schemas.microsoft.com/office/word/2010/wordprocessingDrawing" xmlns:wp="http://schemas.openxmlformats.org/drawingml/2006/wordprocessingDrawing" xmlns:w10="urn:schemas-microsoft-com:office:word" xmlns:w="http://schemas.openxmlformats.org/wordprocessingml/2006/main" xmlns:w14="http://schemas.microsoft.com/office/word/2010/wordml" xmlns:w15="http://schemas.microsoft.com/office/word/2012/wordml" xmlns:wpg="http://schemas.microsoft.com/office/word/2010/wordprocessingGroup" xmlns:wpi="http://schemas.microsoft.com/office/word/2010/wordprocessingInk" xmlns:wne="http://schemas.microsoft.com/office/word/2006/wordml" xmlns:wps="http://schemas.microsoft.com/office/word/2010/wordprocessingShape" mc:Ignorable="w14 w15 wp14">
+<w:document xmlns:wpc="http://schemas.microsoft.com/office/word/2010/wordprocessingCanvas" xmlns:cx="http://schemas.microsoft.com/office/drawing/2014/chartex" xmlns:cx1="http://schemas.microsoft.com/office/drawing/2015/9/8/chartex" xmlns:mc="http://schemas.openxmlformats.org/markup-compatibility/2006" xmlns:o="urn:schemas-microsoft-com:office:office" xmlns:r="http://schemas.openxmlformats.org/officeDocument/2006/relationships" xmlns:m="http://schemas.openxmlformats.org/officeDocument/2006/math" xmlns:v="urn:schemas-microsoft-com:vml" xmlns:wp14="http://schemas.microsoft.com/office/word/2010/wordprocessingDrawing" xmlns:wp="http://schemas.openxmlformats.org/drawingml/2006/wordprocessingDrawing" xmlns:w10="urn:schemas-microsoft-com:office:word" xmlns:w="http://schemas.openxmlformats.org/wordprocessingml/2006/main" xmlns:w14="http://schemas.microsoft.com/office/word/2010/wordml" xmlns:w15="http://schemas.microsoft.com/office/word/2012/wordml" xmlns:w16se="http://schemas.microsoft.com/office/word/2015/wordml/symex" xmlns:wpg="http://schemas.microsoft.com/office/word/2010/wordprocessingGroup" xmlns:wpi="http://schemas.microsoft.com/office/word/2010/wordprocessingInk" xmlns:wne="http://schemas.microsoft.com/office/word/2006/wordml" xmlns:wps="http://schemas.microsoft.com/office/word/2010/wordprocessingShape" mc:Ignorable="w14 w15 w16se wp14">
   <w:body>
     <w:p>
       <w:pPr>
@@ -268,8 +268,24 @@
           <w:sz w:val="24"/>
           <w:szCs w:val="24"/>
         </w:rPr>
-        <w:t xml:space="preserve"> the professors and the correctors who will be evaluating the Room Booking System.</w:t>
-      </w:r>
+        <w:t xml:space="preserve"> the professors and the correctors who will be evaluating the </w:t>
+      </w:r>
+      <w:r>
+        <w:rPr>
+          <w:sz w:val="24"/>
+          <w:szCs w:val="24"/>
+        </w:rPr>
+        <w:t>Online Conference Room Reservation System</w:t>
+      </w:r>
+      <w:r>
+        <w:rPr>
+          <w:sz w:val="24"/>
+          <w:szCs w:val="24"/>
+        </w:rPr>
+        <w:t>.</w:t>
+      </w:r>
+      <w:bookmarkStart w:id="0" w:name="_GoBack"/>
+      <w:bookmarkEnd w:id="0"/>
     </w:p>
     <w:p>
       <w:pPr>
@@ -471,8 +487,6 @@
         </w:rPr>
         <w:t xml:space="preserve"> </w:t>
       </w:r>
-      <w:bookmarkStart w:id="0" w:name="_GoBack"/>
-      <w:bookmarkEnd w:id="0"/>
     </w:p>
     <w:p>
       <w:pPr>
@@ -947,34 +961,7 @@
           <w:sz w:val="24"/>
           <w:szCs w:val="24"/>
         </w:rPr>
-        <w:t>[1</w:t>
-      </w:r>
-      <w:r>
-        <w:rPr>
-          <w:rFonts w:cs="OpenSans"/>
-          <w:color w:val="000000" w:themeColor="text1"/>
-          <w:sz w:val="24"/>
-          <w:szCs w:val="24"/>
-        </w:rPr>
-        <w:t>]</w:t>
-      </w:r>
-      <w:r>
-        <w:rPr>
-          <w:rFonts w:cs="OpenSans"/>
-          <w:color w:val="000000" w:themeColor="text1"/>
-          <w:sz w:val="24"/>
-          <w:szCs w:val="24"/>
-        </w:rPr>
-        <w:t xml:space="preserve"> </w:t>
-      </w:r>
-      <w:r>
-        <w:rPr>
-          <w:rFonts w:cs="OpenSans"/>
-          <w:color w:val="000000" w:themeColor="text1"/>
-          <w:sz w:val="24"/>
-          <w:szCs w:val="24"/>
-        </w:rPr>
-        <w:t>C. Constantinides, "SRS", 2016.</w:t>
+        <w:t>[1] C. Constantinides, "SRS", 2016.</w:t>
       </w:r>
     </w:p>
     <w:p>
@@ -1182,16 +1169,7 @@
           <w:sz w:val="24"/>
           <w:szCs w:val="24"/>
         </w:rPr>
-        <w:t xml:space="preserve">, 2016. [Online]. Available: </w:t>
-      </w:r>
-      <w:r>
-        <w:rPr>
-          <w:rFonts w:cs="OpenSans"/>
-          <w:color w:val="000000" w:themeColor="text1"/>
-          <w:sz w:val="24"/>
-          <w:szCs w:val="24"/>
-        </w:rPr>
-        <w:t>https://www.tutorialspoint.com/software_testing_dictionary/software_requirement_specification.htm. [Accessed: 31- Oct- 2016].</w:t>
+        <w:t>, 2016. [Online]. Available: https://www.tutorialspoint.com/software_testing_dictionary/software_requirement_specification.htm. [Accessed: 31- Oct- 2016].</w:t>
       </w:r>
     </w:p>
     <w:p>
@@ -1215,8 +1193,8 @@
 </file>
 
 <file path=word/numbering.xml><?xml version="1.0" encoding="utf-8"?>
-<w:numbering xmlns:wpc="http://schemas.microsoft.com/office/word/2010/wordprocessingCanvas" xmlns:mo="http://schemas.microsoft.com/office/mac/office/2008/main" xmlns:mc="http://schemas.openxmlformats.org/markup-compatibility/2006" xmlns:mv="urn:schemas-microsoft-com:mac:vml" xmlns:o="urn:schemas-microsoft-com:office:office" xmlns:r="http://schemas.openxmlformats.org/officeDocument/2006/relationships" xmlns:m="http://schemas.openxmlformats.org/officeDocument/2006/math" xmlns:v="urn:schemas-microsoft-com:vml" xmlns:wp14="http://schemas.microsoft.com/office/word/2010/wordprocessingDrawing" xmlns:wp="http://schemas.openxmlformats.org/drawingml/2006/wordprocessingDrawing" xmlns:w10="urn:schemas-microsoft-com:office:word" xmlns:w="http://schemas.openxmlformats.org/wordprocessingml/2006/main" xmlns:w14="http://schemas.microsoft.com/office/word/2010/wordml" xmlns:w15="http://schemas.microsoft.com/office/word/2012/wordml" xmlns:wpg="http://schemas.microsoft.com/office/word/2010/wordprocessingGroup" xmlns:wpi="http://schemas.microsoft.com/office/word/2010/wordprocessingInk" xmlns:wne="http://schemas.microsoft.com/office/word/2006/wordml" xmlns:wps="http://schemas.microsoft.com/office/word/2010/wordprocessingShape" mc:Ignorable="w14 w15 wp14">
-  <w:abstractNum w:abstractNumId="0">
+<w:numbering xmlns:wpc="http://schemas.microsoft.com/office/word/2010/wordprocessingCanvas" xmlns:cx="http://schemas.microsoft.com/office/drawing/2014/chartex" xmlns:cx1="http://schemas.microsoft.com/office/drawing/2015/9/8/chartex" xmlns:mc="http://schemas.openxmlformats.org/markup-compatibility/2006" xmlns:o="urn:schemas-microsoft-com:office:office" xmlns:r="http://schemas.openxmlformats.org/officeDocument/2006/relationships" xmlns:m="http://schemas.openxmlformats.org/officeDocument/2006/math" xmlns:v="urn:schemas-microsoft-com:vml" xmlns:wp14="http://schemas.microsoft.com/office/word/2010/wordprocessingDrawing" xmlns:wp="http://schemas.openxmlformats.org/drawingml/2006/wordprocessingDrawing" xmlns:w10="urn:schemas-microsoft-com:office:word" xmlns:w="http://schemas.openxmlformats.org/wordprocessingml/2006/main" xmlns:w14="http://schemas.microsoft.com/office/word/2010/wordml" xmlns:w15="http://schemas.microsoft.com/office/word/2012/wordml" xmlns:w16se="http://schemas.microsoft.com/office/word/2015/wordml/symex" xmlns:wpg="http://schemas.microsoft.com/office/word/2010/wordprocessingGroup" xmlns:wpi="http://schemas.microsoft.com/office/word/2010/wordprocessingInk" xmlns:wne="http://schemas.microsoft.com/office/word/2006/wordml" xmlns:wps="http://schemas.microsoft.com/office/word/2010/wordprocessingShape" mc:Ignorable="w14 w15 w16se wp14">
+  <w:abstractNum w:abstractNumId="0" w15:restartNumberingAfterBreak="0">
     <w:nsid w:val="0BD233D5"/>
     <w:multiLevelType w:val="multilevel"/>
     <w:tmpl w:val="F9F4923A"/>
@@ -1337,7 +1315,7 @@
       </w:rPr>
     </w:lvl>
   </w:abstractNum>
-  <w:abstractNum w:abstractNumId="1">
+  <w:abstractNum w:abstractNumId="1" w15:restartNumberingAfterBreak="0">
     <w:nsid w:val="144A054B"/>
     <w:multiLevelType w:val="hybridMultilevel"/>
     <w:tmpl w:val="5264484C"/>
@@ -1436,7 +1414,7 @@
 </file>
 
 <file path=word/styles.xml><?xml version="1.0" encoding="utf-8"?>
-<w:styles xmlns:mc="http://schemas.openxmlformats.org/markup-compatibility/2006" xmlns:r="http://schemas.openxmlformats.org/officeDocument/2006/relationships" xmlns:w="http://schemas.openxmlformats.org/wordprocessingml/2006/main" xmlns:w14="http://schemas.microsoft.com/office/word/2010/wordml" xmlns:w15="http://schemas.microsoft.com/office/word/2012/wordml" mc:Ignorable="w14 w15">
+<w:styles xmlns:mc="http://schemas.openxmlformats.org/markup-compatibility/2006" xmlns:r="http://schemas.openxmlformats.org/officeDocument/2006/relationships" xmlns:w="http://schemas.openxmlformats.org/wordprocessingml/2006/main" xmlns:w14="http://schemas.microsoft.com/office/word/2010/wordml" xmlns:w15="http://schemas.microsoft.com/office/word/2012/wordml" xmlns:w16se="http://schemas.microsoft.com/office/word/2015/wordml/symex" mc:Ignorable="w14 w15 w16se">
   <w:docDefaults>
     <w:rPrDefault>
       <w:rPr>
@@ -1448,7 +1426,7 @@
     </w:rPrDefault>
     <w:pPrDefault/>
   </w:docDefaults>
-  <w:latentStyles w:defLockedState="0" w:defUIPriority="99" w:defSemiHidden="0" w:defUnhideWhenUsed="0" w:defQFormat="0" w:count="382">
+  <w:latentStyles w:defLockedState="0" w:defUIPriority="99" w:defSemiHidden="0" w:defUnhideWhenUsed="0" w:defQFormat="0" w:count="371">
     <w:lsdException w:name="Normal" w:uiPriority="0" w:qFormat="1"/>
     <w:lsdException w:name="heading 1" w:uiPriority="9" w:qFormat="1"/>
     <w:lsdException w:name="heading 2" w:semiHidden="1" w:uiPriority="9" w:unhideWhenUsed="1" w:qFormat="1"/>
@@ -1554,6 +1532,7 @@
     <w:lsdException w:name="HTML Sample" w:semiHidden="1" w:unhideWhenUsed="1"/>
     <w:lsdException w:name="HTML Typewriter" w:semiHidden="1" w:unhideWhenUsed="1"/>
     <w:lsdException w:name="HTML Variable" w:semiHidden="1" w:unhideWhenUsed="1"/>
+    <w:lsdException w:name="Normal Table" w:semiHidden="1" w:unhideWhenUsed="1"/>
     <w:lsdException w:name="annotation subject" w:semiHidden="1" w:unhideWhenUsed="1"/>
     <w:lsdException w:name="No List" w:semiHidden="1" w:unhideWhenUsed="1"/>
     <w:lsdException w:name="Outline List 1" w:semiHidden="1" w:unhideWhenUsed="1"/>
@@ -1599,18 +1578,11 @@
     <w:lsdException w:name="Table Subtle 1" w:semiHidden="1" w:unhideWhenUsed="1"/>
     <w:lsdException w:name="Table Subtle 2" w:semiHidden="1" w:unhideWhenUsed="1"/>
     <w:lsdException w:name="Table Web 1" w:semiHidden="1" w:unhideWhenUsed="1"/>
+    <w:lsdException w:name="Table Web 2" w:semiHidden="1" w:unhideWhenUsed="1"/>
     <w:lsdException w:name="Table Web 3" w:semiHidden="1" w:unhideWhenUsed="1"/>
     <w:lsdException w:name="Balloon Text" w:semiHidden="1" w:unhideWhenUsed="1"/>
     <w:lsdException w:name="Table Grid" w:uiPriority="39"/>
-    <w:lsdException w:name="Note Level 1" w:semiHidden="1" w:unhideWhenUsed="1"/>
-    <w:lsdException w:name="Note Level 2" w:semiHidden="1" w:unhideWhenUsed="1"/>
-    <w:lsdException w:name="Note Level 3" w:semiHidden="1" w:unhideWhenUsed="1"/>
-    <w:lsdException w:name="Note Level 4" w:semiHidden="1" w:unhideWhenUsed="1"/>
-    <w:lsdException w:name="Note Level 5" w:semiHidden="1" w:unhideWhenUsed="1"/>
-    <w:lsdException w:name="Note Level 6" w:semiHidden="1" w:unhideWhenUsed="1"/>
-    <w:lsdException w:name="Note Level 7" w:semiHidden="1" w:unhideWhenUsed="1"/>
-    <w:lsdException w:name="Note Level 8" w:semiHidden="1" w:unhideWhenUsed="1"/>
-    <w:lsdException w:name="Note Level 9" w:semiHidden="1" w:unhideWhenUsed="1"/>
+    <w:lsdException w:name="Table Theme" w:semiHidden="1" w:unhideWhenUsed="1"/>
     <w:lsdException w:name="Placeholder Text" w:semiHidden="1"/>
     <w:lsdException w:name="No Spacing" w:uiPriority="1" w:qFormat="1"/>
     <w:lsdException w:name="Light Shading" w:uiPriority="60"/>
@@ -1826,8 +1798,6 @@
     <w:lsdException w:name="List Table 5 Dark Accent 6" w:uiPriority="50"/>
     <w:lsdException w:name="List Table 6 Colorful Accent 6" w:uiPriority="51"/>
     <w:lsdException w:name="List Table 7 Colorful Accent 6" w:uiPriority="52"/>
-    <w:lsdException w:name="Mention" w:semiHidden="1" w:unhideWhenUsed="1"/>
-    <w:lsdException w:name="Smart Hyperlink" w:semiHidden="1" w:unhideWhenUsed="1"/>
   </w:latentStyles>
   <w:style w:type="paragraph" w:default="1" w:styleId="Normal">
     <w:name w:val="Normal"/>
@@ -1939,7 +1909,6 @@
     <w:uiPriority w:val="39"/>
     <w:rsid w:val="001B303D"/>
     <w:tblPr>
-      <w:tblInd w:w="0" w:type="dxa"/>
       <w:tblBorders>
         <w:top w:val="single" w:sz="4" w:space="0" w:color="auto"/>
         <w:left w:val="single" w:sz="4" w:space="0" w:color="auto"/>
@@ -1948,12 +1917,6 @@
         <w:insideH w:val="single" w:sz="4" w:space="0" w:color="auto"/>
         <w:insideV w:val="single" w:sz="4" w:space="0" w:color="auto"/>
       </w:tblBorders>
-      <w:tblCellMar>
-        <w:top w:w="0" w:type="dxa"/>
-        <w:left w:w="108" w:type="dxa"/>
-        <w:bottom w:w="0" w:type="dxa"/>
-        <w:right w:w="108" w:type="dxa"/>
-      </w:tblCellMar>
     </w:tblPr>
   </w:style>
   <w:style w:type="character" w:styleId="Hyperlink">

</xml_diff>

<commit_message>
Completed the SAD Introduction and all of its sub-points + fixed more errors in the SRS Introduction file.
</commit_message>
<xml_diff>
--- a/Documentation/SRS Introduction.docx
+++ b/Documentation/SRS Introduction.docx
@@ -1,6 +1,6 @@
 
 <file path=word/document.xml><?xml version="1.0" encoding="utf-8"?>
-<w:document xmlns:wpc="http://schemas.microsoft.com/office/word/2010/wordprocessingCanvas" xmlns:cx="http://schemas.microsoft.com/office/drawing/2014/chartex" xmlns:cx1="http://schemas.microsoft.com/office/drawing/2015/9/8/chartex" xmlns:mc="http://schemas.openxmlformats.org/markup-compatibility/2006" xmlns:o="urn:schemas-microsoft-com:office:office" xmlns:r="http://schemas.openxmlformats.org/officeDocument/2006/relationships" xmlns:m="http://schemas.openxmlformats.org/officeDocument/2006/math" xmlns:v="urn:schemas-microsoft-com:vml" xmlns:wp14="http://schemas.microsoft.com/office/word/2010/wordprocessingDrawing" xmlns:wp="http://schemas.openxmlformats.org/drawingml/2006/wordprocessingDrawing" xmlns:w10="urn:schemas-microsoft-com:office:word" xmlns:w="http://schemas.openxmlformats.org/wordprocessingml/2006/main" xmlns:w14="http://schemas.microsoft.com/office/word/2010/wordml" xmlns:w15="http://schemas.microsoft.com/office/word/2012/wordml" xmlns:w16se="http://schemas.microsoft.com/office/word/2015/wordml/symex" xmlns:wpg="http://schemas.microsoft.com/office/word/2010/wordprocessingGroup" xmlns:wpi="http://schemas.microsoft.com/office/word/2010/wordprocessingInk" xmlns:wne="http://schemas.microsoft.com/office/word/2006/wordml" xmlns:wps="http://schemas.microsoft.com/office/word/2010/wordprocessingShape" mc:Ignorable="w14 w15 w16se wp14">
+<w:document xmlns:wpc="http://schemas.microsoft.com/office/word/2010/wordprocessingCanvas" xmlns:mo="http://schemas.microsoft.com/office/mac/office/2008/main" xmlns:mc="http://schemas.openxmlformats.org/markup-compatibility/2006" xmlns:mv="urn:schemas-microsoft-com:mac:vml" xmlns:o="urn:schemas-microsoft-com:office:office" xmlns:r="http://schemas.openxmlformats.org/officeDocument/2006/relationships" xmlns:m="http://schemas.openxmlformats.org/officeDocument/2006/math" xmlns:v="urn:schemas-microsoft-com:vml" xmlns:wp14="http://schemas.microsoft.com/office/word/2010/wordprocessingDrawing" xmlns:wp="http://schemas.openxmlformats.org/drawingml/2006/wordprocessingDrawing" xmlns:w10="urn:schemas-microsoft-com:office:word" xmlns:w="http://schemas.openxmlformats.org/wordprocessingml/2006/main" xmlns:w14="http://schemas.microsoft.com/office/word/2010/wordml" xmlns:w15="http://schemas.microsoft.com/office/word/2012/wordml" xmlns:wpg="http://schemas.microsoft.com/office/word/2010/wordprocessingGroup" xmlns:wpi="http://schemas.microsoft.com/office/word/2010/wordprocessingInk" xmlns:wne="http://schemas.microsoft.com/office/word/2006/wordml" xmlns:wps="http://schemas.microsoft.com/office/word/2010/wordprocessingShape" mc:Ignorable="w14 w15 wp14">
   <w:body>
     <w:p>
       <w:pPr>
@@ -275,17 +275,8 @@
           <w:sz w:val="24"/>
           <w:szCs w:val="24"/>
         </w:rPr>
-        <w:t>Online Conference Room Reservation System</w:t>
-      </w:r>
-      <w:r>
-        <w:rPr>
-          <w:sz w:val="24"/>
-          <w:szCs w:val="24"/>
-        </w:rPr>
-        <w:t>.</w:t>
-      </w:r>
-      <w:bookmarkStart w:id="0" w:name="_GoBack"/>
-      <w:bookmarkEnd w:id="0"/>
+        <w:t>Online Conference Room Reservation System.</w:t>
+      </w:r>
     </w:p>
     <w:p>
       <w:pPr>
@@ -503,7 +494,17 @@
           <w:sz w:val="24"/>
           <w:szCs w:val="24"/>
         </w:rPr>
-        <w:t xml:space="preserve">1.3 Definitions, Acronyms, and </w:t>
+        <w:t>1.3 Definitions, Acronyms</w:t>
+      </w:r>
+      <w:bookmarkStart w:id="0" w:name="_GoBack"/>
+      <w:bookmarkEnd w:id="0"/>
+      <w:r>
+        <w:rPr>
+          <w:i/>
+          <w:sz w:val="24"/>
+          <w:szCs w:val="24"/>
+        </w:rPr>
+        <w:t xml:space="preserve"> and </w:t>
       </w:r>
       <w:r>
         <w:rPr>
@@ -1193,8 +1194,8 @@
 </file>
 
 <file path=word/numbering.xml><?xml version="1.0" encoding="utf-8"?>
-<w:numbering xmlns:wpc="http://schemas.microsoft.com/office/word/2010/wordprocessingCanvas" xmlns:cx="http://schemas.microsoft.com/office/drawing/2014/chartex" xmlns:cx1="http://schemas.microsoft.com/office/drawing/2015/9/8/chartex" xmlns:mc="http://schemas.openxmlformats.org/markup-compatibility/2006" xmlns:o="urn:schemas-microsoft-com:office:office" xmlns:r="http://schemas.openxmlformats.org/officeDocument/2006/relationships" xmlns:m="http://schemas.openxmlformats.org/officeDocument/2006/math" xmlns:v="urn:schemas-microsoft-com:vml" xmlns:wp14="http://schemas.microsoft.com/office/word/2010/wordprocessingDrawing" xmlns:wp="http://schemas.openxmlformats.org/drawingml/2006/wordprocessingDrawing" xmlns:w10="urn:schemas-microsoft-com:office:word" xmlns:w="http://schemas.openxmlformats.org/wordprocessingml/2006/main" xmlns:w14="http://schemas.microsoft.com/office/word/2010/wordml" xmlns:w15="http://schemas.microsoft.com/office/word/2012/wordml" xmlns:w16se="http://schemas.microsoft.com/office/word/2015/wordml/symex" xmlns:wpg="http://schemas.microsoft.com/office/word/2010/wordprocessingGroup" xmlns:wpi="http://schemas.microsoft.com/office/word/2010/wordprocessingInk" xmlns:wne="http://schemas.microsoft.com/office/word/2006/wordml" xmlns:wps="http://schemas.microsoft.com/office/word/2010/wordprocessingShape" mc:Ignorable="w14 w15 w16se wp14">
-  <w:abstractNum w:abstractNumId="0" w15:restartNumberingAfterBreak="0">
+<w:numbering xmlns:wpc="http://schemas.microsoft.com/office/word/2010/wordprocessingCanvas" xmlns:mo="http://schemas.microsoft.com/office/mac/office/2008/main" xmlns:mc="http://schemas.openxmlformats.org/markup-compatibility/2006" xmlns:mv="urn:schemas-microsoft-com:mac:vml" xmlns:o="urn:schemas-microsoft-com:office:office" xmlns:r="http://schemas.openxmlformats.org/officeDocument/2006/relationships" xmlns:m="http://schemas.openxmlformats.org/officeDocument/2006/math" xmlns:v="urn:schemas-microsoft-com:vml" xmlns:wp14="http://schemas.microsoft.com/office/word/2010/wordprocessingDrawing" xmlns:wp="http://schemas.openxmlformats.org/drawingml/2006/wordprocessingDrawing" xmlns:w10="urn:schemas-microsoft-com:office:word" xmlns:w="http://schemas.openxmlformats.org/wordprocessingml/2006/main" xmlns:w14="http://schemas.microsoft.com/office/word/2010/wordml" xmlns:w15="http://schemas.microsoft.com/office/word/2012/wordml" xmlns:wpg="http://schemas.microsoft.com/office/word/2010/wordprocessingGroup" xmlns:wpi="http://schemas.microsoft.com/office/word/2010/wordprocessingInk" xmlns:wne="http://schemas.microsoft.com/office/word/2006/wordml" xmlns:wps="http://schemas.microsoft.com/office/word/2010/wordprocessingShape" mc:Ignorable="w14 w15 wp14">
+  <w:abstractNum w:abstractNumId="0">
     <w:nsid w:val="0BD233D5"/>
     <w:multiLevelType w:val="multilevel"/>
     <w:tmpl w:val="F9F4923A"/>
@@ -1315,7 +1316,7 @@
       </w:rPr>
     </w:lvl>
   </w:abstractNum>
-  <w:abstractNum w:abstractNumId="1" w15:restartNumberingAfterBreak="0">
+  <w:abstractNum w:abstractNumId="1">
     <w:nsid w:val="144A054B"/>
     <w:multiLevelType w:val="hybridMultilevel"/>
     <w:tmpl w:val="5264484C"/>
@@ -1414,7 +1415,7 @@
 </file>
 
 <file path=word/styles.xml><?xml version="1.0" encoding="utf-8"?>
-<w:styles xmlns:mc="http://schemas.openxmlformats.org/markup-compatibility/2006" xmlns:r="http://schemas.openxmlformats.org/officeDocument/2006/relationships" xmlns:w="http://schemas.openxmlformats.org/wordprocessingml/2006/main" xmlns:w14="http://schemas.microsoft.com/office/word/2010/wordml" xmlns:w15="http://schemas.microsoft.com/office/word/2012/wordml" xmlns:w16se="http://schemas.microsoft.com/office/word/2015/wordml/symex" mc:Ignorable="w14 w15 w16se">
+<w:styles xmlns:mc="http://schemas.openxmlformats.org/markup-compatibility/2006" xmlns:r="http://schemas.openxmlformats.org/officeDocument/2006/relationships" xmlns:w="http://schemas.openxmlformats.org/wordprocessingml/2006/main" xmlns:w14="http://schemas.microsoft.com/office/word/2010/wordml" xmlns:w15="http://schemas.microsoft.com/office/word/2012/wordml" mc:Ignorable="w14 w15">
   <w:docDefaults>
     <w:rPrDefault>
       <w:rPr>
@@ -1426,7 +1427,7 @@
     </w:rPrDefault>
     <w:pPrDefault/>
   </w:docDefaults>
-  <w:latentStyles w:defLockedState="0" w:defUIPriority="99" w:defSemiHidden="0" w:defUnhideWhenUsed="0" w:defQFormat="0" w:count="371">
+  <w:latentStyles w:defLockedState="0" w:defUIPriority="99" w:defSemiHidden="0" w:defUnhideWhenUsed="0" w:defQFormat="0" w:count="382">
     <w:lsdException w:name="Normal" w:uiPriority="0" w:qFormat="1"/>
     <w:lsdException w:name="heading 1" w:uiPriority="9" w:qFormat="1"/>
     <w:lsdException w:name="heading 2" w:semiHidden="1" w:uiPriority="9" w:unhideWhenUsed="1" w:qFormat="1"/>
@@ -1532,7 +1533,6 @@
     <w:lsdException w:name="HTML Sample" w:semiHidden="1" w:unhideWhenUsed="1"/>
     <w:lsdException w:name="HTML Typewriter" w:semiHidden="1" w:unhideWhenUsed="1"/>
     <w:lsdException w:name="HTML Variable" w:semiHidden="1" w:unhideWhenUsed="1"/>
-    <w:lsdException w:name="Normal Table" w:semiHidden="1" w:unhideWhenUsed="1"/>
     <w:lsdException w:name="annotation subject" w:semiHidden="1" w:unhideWhenUsed="1"/>
     <w:lsdException w:name="No List" w:semiHidden="1" w:unhideWhenUsed="1"/>
     <w:lsdException w:name="Outline List 1" w:semiHidden="1" w:unhideWhenUsed="1"/>
@@ -1578,11 +1578,9 @@
     <w:lsdException w:name="Table Subtle 1" w:semiHidden="1" w:unhideWhenUsed="1"/>
     <w:lsdException w:name="Table Subtle 2" w:semiHidden="1" w:unhideWhenUsed="1"/>
     <w:lsdException w:name="Table Web 1" w:semiHidden="1" w:unhideWhenUsed="1"/>
-    <w:lsdException w:name="Table Web 2" w:semiHidden="1" w:unhideWhenUsed="1"/>
     <w:lsdException w:name="Table Web 3" w:semiHidden="1" w:unhideWhenUsed="1"/>
     <w:lsdException w:name="Balloon Text" w:semiHidden="1" w:unhideWhenUsed="1"/>
     <w:lsdException w:name="Table Grid" w:uiPriority="39"/>
-    <w:lsdException w:name="Table Theme" w:semiHidden="1" w:unhideWhenUsed="1"/>
     <w:lsdException w:name="Placeholder Text" w:semiHidden="1"/>
     <w:lsdException w:name="No Spacing" w:uiPriority="1" w:qFormat="1"/>
     <w:lsdException w:name="Light Shading" w:uiPriority="60"/>
@@ -1798,6 +1796,8 @@
     <w:lsdException w:name="List Table 5 Dark Accent 6" w:uiPriority="50"/>
     <w:lsdException w:name="List Table 6 Colorful Accent 6" w:uiPriority="51"/>
     <w:lsdException w:name="List Table 7 Colorful Accent 6" w:uiPriority="52"/>
+    <w:lsdException w:name="Mention" w:semiHidden="1" w:unhideWhenUsed="1"/>
+    <w:lsdException w:name="Smart Hyperlink" w:semiHidden="1" w:unhideWhenUsed="1"/>
   </w:latentStyles>
   <w:style w:type="paragraph" w:default="1" w:styleId="Normal">
     <w:name w:val="Normal"/>
@@ -1909,6 +1909,7 @@
     <w:uiPriority w:val="39"/>
     <w:rsid w:val="001B303D"/>
     <w:tblPr>
+      <w:tblInd w:w="0" w:type="dxa"/>
       <w:tblBorders>
         <w:top w:val="single" w:sz="4" w:space="0" w:color="auto"/>
         <w:left w:val="single" w:sz="4" w:space="0" w:color="auto"/>
@@ -1917,6 +1918,12 @@
         <w:insideH w:val="single" w:sz="4" w:space="0" w:color="auto"/>
         <w:insideV w:val="single" w:sz="4" w:space="0" w:color="auto"/>
       </w:tblBorders>
+      <w:tblCellMar>
+        <w:top w:w="0" w:type="dxa"/>
+        <w:left w:w="108" w:type="dxa"/>
+        <w:bottom w:w="0" w:type="dxa"/>
+        <w:right w:w="108" w:type="dxa"/>
+      </w:tblCellMar>
     </w:tblPr>
   </w:style>
   <w:style w:type="character" w:styleId="Hyperlink">

</xml_diff>